<commit_message>
Update Project 1_New York Property Dataset_Group5.docx
</commit_message>
<xml_diff>
--- a/Project 1_New York Property Dataset_Group5.docx
+++ b/Project 1_New York Property Dataset_Group5.docx
@@ -10359,6 +10359,670 @@
         </w:drawing>
       </w:r>
     </w:p>
+    <w:tbl>
+      <w:tblPr>
+        <w:tblStyle w:val="ListTable6Colorful-Accent1"/>
+        <w:tblW w:w="4103" w:type="dxa"/>
+        <w:jc w:val="center"/>
+        <w:tblLook w:val="04A0" w:firstRow="1" w:lastRow="0" w:firstColumn="1" w:lastColumn="0" w:noHBand="0" w:noVBand="1"/>
+      </w:tblPr>
+      <w:tblGrid>
+        <w:gridCol w:w="1503"/>
+        <w:gridCol w:w="2600"/>
+      </w:tblGrid>
+      <w:tr>
+        <w:trPr>
+          <w:cnfStyle w:val="100000000000" w:firstRow="1" w:lastRow="0" w:firstColumn="0" w:lastColumn="0" w:oddVBand="0" w:evenVBand="0" w:oddHBand="0" w:evenHBand="0" w:firstRowFirstColumn="0" w:firstRowLastColumn="0" w:lastRowFirstColumn="0" w:lastRowLastColumn="0"/>
+          <w:trHeight w:val="399"/>
+          <w:jc w:val="center"/>
+        </w:trPr>
+        <w:tc>
+          <w:tcPr>
+            <w:cnfStyle w:val="001000000000" w:firstRow="0" w:lastRow="0" w:firstColumn="1" w:lastColumn="0" w:oddVBand="0" w:evenVBand="0" w:oddHBand="0" w:evenHBand="0" w:firstRowFirstColumn="0" w:firstRowLastColumn="0" w:lastRowFirstColumn="0" w:lastRowLastColumn="0"/>
+            <w:tcW w:w="1503" w:type="dxa"/>
+            <w:noWrap/>
+            <w:hideMark/>
+          </w:tcPr>
+          <w:p>
+            <w:pPr>
+              <w:contextualSpacing w:val="0"/>
+              <w:jc w:val="center"/>
+              <w:rPr>
+                <w:rFonts w:ascii="Times New Roman" w:eastAsia="Times New Roman" w:hAnsi="Times New Roman" w:cs="Times New Roman"/>
+                <w:sz w:val="24"/>
+                <w:szCs w:val="24"/>
+              </w:rPr>
+            </w:pPr>
+          </w:p>
+        </w:tc>
+        <w:tc>
+          <w:tcPr>
+            <w:tcW w:w="2600" w:type="dxa"/>
+            <w:hideMark/>
+          </w:tcPr>
+          <w:p>
+            <w:pPr>
+              <w:contextualSpacing w:val="0"/>
+              <w:jc w:val="center"/>
+              <w:cnfStyle w:val="100000000000" w:firstRow="1" w:lastRow="0" w:firstColumn="0" w:lastColumn="0" w:oddVBand="0" w:evenVBand="0" w:oddHBand="0" w:evenHBand="0" w:firstRowFirstColumn="0" w:firstRowLastColumn="0" w:lastRowFirstColumn="0" w:lastRowLastColumn="0"/>
+              <w:rPr>
+                <w:rFonts w:ascii="Courier New" w:eastAsia="Times New Roman" w:hAnsi="Courier New" w:cs="Courier New"/>
+                <w:color w:val="000000"/>
+                <w:sz w:val="14"/>
+                <w:szCs w:val="14"/>
+              </w:rPr>
+            </w:pPr>
+            <w:r>
+              <w:rPr>
+                <w:rFonts w:ascii="Courier New" w:eastAsia="Times New Roman" w:hAnsi="Courier New" w:cs="Courier New"/>
+                <w:color w:val="000000"/>
+                <w:sz w:val="20"/>
+                <w:szCs w:val="14"/>
+              </w:rPr>
+              <w:t>Percentage of explained variance</w:t>
+            </w:r>
+          </w:p>
+        </w:tc>
+      </w:tr>
+      <w:tr>
+        <w:trPr>
+          <w:cnfStyle w:val="000000100000" w:firstRow="0" w:lastRow="0" w:firstColumn="0" w:lastColumn="0" w:oddVBand="0" w:evenVBand="0" w:oddHBand="1" w:evenHBand="0" w:firstRowFirstColumn="0" w:firstRowLastColumn="0" w:lastRowFirstColumn="0" w:lastRowLastColumn="0"/>
+          <w:trHeight w:val="305"/>
+          <w:jc w:val="center"/>
+        </w:trPr>
+        <w:tc>
+          <w:tcPr>
+            <w:cnfStyle w:val="001000000000" w:firstRow="0" w:lastRow="0" w:firstColumn="1" w:lastColumn="0" w:oddVBand="0" w:evenVBand="0" w:oddHBand="0" w:evenHBand="0" w:firstRowFirstColumn="0" w:firstRowLastColumn="0" w:lastRowFirstColumn="0" w:lastRowLastColumn="0"/>
+            <w:tcW w:w="1503" w:type="dxa"/>
+            <w:noWrap/>
+            <w:hideMark/>
+          </w:tcPr>
+          <w:p>
+            <w:pPr>
+              <w:contextualSpacing w:val="0"/>
+              <w:jc w:val="center"/>
+              <w:rPr>
+                <w:rFonts w:ascii="Calibri" w:eastAsia="Times New Roman" w:hAnsi="Calibri" w:cs="Calibri"/>
+                <w:b w:val="0"/>
+                <w:color w:val="000000"/>
+              </w:rPr>
+            </w:pPr>
+            <w:r>
+              <w:rPr>
+                <w:rFonts w:ascii="Calibri" w:eastAsia="Times New Roman" w:hAnsi="Calibri" w:cs="Calibri"/>
+                <w:b w:val="0"/>
+                <w:color w:val="000000"/>
+              </w:rPr>
+              <w:t>PC1</w:t>
+            </w:r>
+          </w:p>
+        </w:tc>
+        <w:tc>
+          <w:tcPr>
+            <w:tcW w:w="2600" w:type="dxa"/>
+            <w:noWrap/>
+            <w:hideMark/>
+          </w:tcPr>
+          <w:p>
+            <w:pPr>
+              <w:contextualSpacing w:val="0"/>
+              <w:jc w:val="center"/>
+              <w:cnfStyle w:val="000000100000" w:firstRow="0" w:lastRow="0" w:firstColumn="0" w:lastColumn="0" w:oddVBand="0" w:evenVBand="0" w:oddHBand="1" w:evenHBand="0" w:firstRowFirstColumn="0" w:firstRowLastColumn="0" w:lastRowFirstColumn="0" w:lastRowLastColumn="0"/>
+              <w:rPr>
+                <w:rFonts w:ascii="Calibri" w:eastAsia="Times New Roman" w:hAnsi="Calibri" w:cs="Calibri"/>
+                <w:color w:val="000000"/>
+              </w:rPr>
+            </w:pPr>
+            <w:r>
+              <w:rPr>
+                <w:rFonts w:ascii="Calibri" w:eastAsia="Times New Roman" w:hAnsi="Calibri" w:cs="Calibri"/>
+                <w:color w:val="000000"/>
+              </w:rPr>
+              <w:t>25.44%</w:t>
+            </w:r>
+          </w:p>
+        </w:tc>
+        <w:bookmarkStart w:id="6" w:name="_GoBack"/>
+        <w:bookmarkEnd w:id="6"/>
+      </w:tr>
+      <w:tr>
+        <w:trPr>
+          <w:trHeight w:val="305"/>
+          <w:jc w:val="center"/>
+        </w:trPr>
+        <w:tc>
+          <w:tcPr>
+            <w:cnfStyle w:val="001000000000" w:firstRow="0" w:lastRow="0" w:firstColumn="1" w:lastColumn="0" w:oddVBand="0" w:evenVBand="0" w:oddHBand="0" w:evenHBand="0" w:firstRowFirstColumn="0" w:firstRowLastColumn="0" w:lastRowFirstColumn="0" w:lastRowLastColumn="0"/>
+            <w:tcW w:w="1503" w:type="dxa"/>
+            <w:noWrap/>
+            <w:hideMark/>
+          </w:tcPr>
+          <w:p>
+            <w:pPr>
+              <w:contextualSpacing w:val="0"/>
+              <w:jc w:val="center"/>
+              <w:rPr>
+                <w:rFonts w:ascii="Calibri" w:eastAsia="Times New Roman" w:hAnsi="Calibri" w:cs="Calibri"/>
+                <w:b w:val="0"/>
+                <w:color w:val="000000"/>
+              </w:rPr>
+            </w:pPr>
+            <w:r>
+              <w:rPr>
+                <w:rFonts w:ascii="Calibri" w:eastAsia="Times New Roman" w:hAnsi="Calibri" w:cs="Calibri"/>
+                <w:b w:val="0"/>
+                <w:color w:val="000000"/>
+              </w:rPr>
+              <w:t>PC2</w:t>
+            </w:r>
+          </w:p>
+        </w:tc>
+        <w:tc>
+          <w:tcPr>
+            <w:tcW w:w="2600" w:type="dxa"/>
+            <w:noWrap/>
+            <w:hideMark/>
+          </w:tcPr>
+          <w:p>
+            <w:pPr>
+              <w:contextualSpacing w:val="0"/>
+              <w:jc w:val="center"/>
+              <w:cnfStyle w:val="000000000000" w:firstRow="0" w:lastRow="0" w:firstColumn="0" w:lastColumn="0" w:oddVBand="0" w:evenVBand="0" w:oddHBand="0" w:evenHBand="0" w:firstRowFirstColumn="0" w:firstRowLastColumn="0" w:lastRowFirstColumn="0" w:lastRowLastColumn="0"/>
+              <w:rPr>
+                <w:rFonts w:ascii="Calibri" w:eastAsia="Times New Roman" w:hAnsi="Calibri" w:cs="Calibri"/>
+                <w:color w:val="000000"/>
+              </w:rPr>
+            </w:pPr>
+            <w:r>
+              <w:rPr>
+                <w:rFonts w:ascii="Calibri" w:eastAsia="Times New Roman" w:hAnsi="Calibri" w:cs="Calibri"/>
+                <w:color w:val="000000"/>
+              </w:rPr>
+              <w:t>15.94%</w:t>
+            </w:r>
+          </w:p>
+        </w:tc>
+      </w:tr>
+      <w:tr>
+        <w:trPr>
+          <w:cnfStyle w:val="000000100000" w:firstRow="0" w:lastRow="0" w:firstColumn="0" w:lastColumn="0" w:oddVBand="0" w:evenVBand="0" w:oddHBand="1" w:evenHBand="0" w:firstRowFirstColumn="0" w:firstRowLastColumn="0" w:lastRowFirstColumn="0" w:lastRowLastColumn="0"/>
+          <w:trHeight w:val="305"/>
+          <w:jc w:val="center"/>
+        </w:trPr>
+        <w:tc>
+          <w:tcPr>
+            <w:cnfStyle w:val="001000000000" w:firstRow="0" w:lastRow="0" w:firstColumn="1" w:lastColumn="0" w:oddVBand="0" w:evenVBand="0" w:oddHBand="0" w:evenHBand="0" w:firstRowFirstColumn="0" w:firstRowLastColumn="0" w:lastRowFirstColumn="0" w:lastRowLastColumn="0"/>
+            <w:tcW w:w="1503" w:type="dxa"/>
+            <w:noWrap/>
+            <w:hideMark/>
+          </w:tcPr>
+          <w:p>
+            <w:pPr>
+              <w:contextualSpacing w:val="0"/>
+              <w:jc w:val="center"/>
+              <w:rPr>
+                <w:rFonts w:ascii="Calibri" w:eastAsia="Times New Roman" w:hAnsi="Calibri" w:cs="Calibri"/>
+                <w:b w:val="0"/>
+                <w:color w:val="000000"/>
+              </w:rPr>
+            </w:pPr>
+            <w:r>
+              <w:rPr>
+                <w:rFonts w:ascii="Calibri" w:eastAsia="Times New Roman" w:hAnsi="Calibri" w:cs="Calibri"/>
+                <w:b w:val="0"/>
+                <w:color w:val="000000"/>
+              </w:rPr>
+              <w:t>PC3</w:t>
+            </w:r>
+          </w:p>
+        </w:tc>
+        <w:tc>
+          <w:tcPr>
+            <w:tcW w:w="2600" w:type="dxa"/>
+            <w:noWrap/>
+            <w:hideMark/>
+          </w:tcPr>
+          <w:p>
+            <w:pPr>
+              <w:contextualSpacing w:val="0"/>
+              <w:jc w:val="center"/>
+              <w:cnfStyle w:val="000000100000" w:firstRow="0" w:lastRow="0" w:firstColumn="0" w:lastColumn="0" w:oddVBand="0" w:evenVBand="0" w:oddHBand="1" w:evenHBand="0" w:firstRowFirstColumn="0" w:firstRowLastColumn="0" w:lastRowFirstColumn="0" w:lastRowLastColumn="0"/>
+              <w:rPr>
+                <w:rFonts w:ascii="Calibri" w:eastAsia="Times New Roman" w:hAnsi="Calibri" w:cs="Calibri"/>
+                <w:color w:val="000000"/>
+              </w:rPr>
+            </w:pPr>
+            <w:r>
+              <w:rPr>
+                <w:rFonts w:ascii="Calibri" w:eastAsia="Times New Roman" w:hAnsi="Calibri" w:cs="Calibri"/>
+                <w:color w:val="000000"/>
+              </w:rPr>
+              <w:t>9.26%</w:t>
+            </w:r>
+          </w:p>
+        </w:tc>
+      </w:tr>
+      <w:tr>
+        <w:trPr>
+          <w:trHeight w:val="305"/>
+          <w:jc w:val="center"/>
+        </w:trPr>
+        <w:tc>
+          <w:tcPr>
+            <w:cnfStyle w:val="001000000000" w:firstRow="0" w:lastRow="0" w:firstColumn="1" w:lastColumn="0" w:oddVBand="0" w:evenVBand="0" w:oddHBand="0" w:evenHBand="0" w:firstRowFirstColumn="0" w:firstRowLastColumn="0" w:lastRowFirstColumn="0" w:lastRowLastColumn="0"/>
+            <w:tcW w:w="1503" w:type="dxa"/>
+            <w:noWrap/>
+            <w:hideMark/>
+          </w:tcPr>
+          <w:p>
+            <w:pPr>
+              <w:contextualSpacing w:val="0"/>
+              <w:jc w:val="center"/>
+              <w:rPr>
+                <w:rFonts w:ascii="Calibri" w:eastAsia="Times New Roman" w:hAnsi="Calibri" w:cs="Calibri"/>
+                <w:b w:val="0"/>
+                <w:color w:val="000000"/>
+              </w:rPr>
+            </w:pPr>
+            <w:r>
+              <w:rPr>
+                <w:rFonts w:ascii="Calibri" w:eastAsia="Times New Roman" w:hAnsi="Calibri" w:cs="Calibri"/>
+                <w:b w:val="0"/>
+                <w:color w:val="000000"/>
+              </w:rPr>
+              <w:t>PC4</w:t>
+            </w:r>
+          </w:p>
+        </w:tc>
+        <w:tc>
+          <w:tcPr>
+            <w:tcW w:w="2600" w:type="dxa"/>
+            <w:noWrap/>
+            <w:hideMark/>
+          </w:tcPr>
+          <w:p>
+            <w:pPr>
+              <w:contextualSpacing w:val="0"/>
+              <w:jc w:val="center"/>
+              <w:cnfStyle w:val="000000000000" w:firstRow="0" w:lastRow="0" w:firstColumn="0" w:lastColumn="0" w:oddVBand="0" w:evenVBand="0" w:oddHBand="0" w:evenHBand="0" w:firstRowFirstColumn="0" w:firstRowLastColumn="0" w:lastRowFirstColumn="0" w:lastRowLastColumn="0"/>
+              <w:rPr>
+                <w:rFonts w:ascii="Calibri" w:eastAsia="Times New Roman" w:hAnsi="Calibri" w:cs="Calibri"/>
+                <w:color w:val="000000"/>
+              </w:rPr>
+            </w:pPr>
+            <w:r>
+              <w:rPr>
+                <w:rFonts w:ascii="Calibri" w:eastAsia="Times New Roman" w:hAnsi="Calibri" w:cs="Calibri"/>
+                <w:color w:val="000000"/>
+              </w:rPr>
+              <w:t>7.29%</w:t>
+            </w:r>
+          </w:p>
+        </w:tc>
+      </w:tr>
+      <w:tr>
+        <w:trPr>
+          <w:cnfStyle w:val="000000100000" w:firstRow="0" w:lastRow="0" w:firstColumn="0" w:lastColumn="0" w:oddVBand="0" w:evenVBand="0" w:oddHBand="1" w:evenHBand="0" w:firstRowFirstColumn="0" w:firstRowLastColumn="0" w:lastRowFirstColumn="0" w:lastRowLastColumn="0"/>
+          <w:trHeight w:val="305"/>
+          <w:jc w:val="center"/>
+        </w:trPr>
+        <w:tc>
+          <w:tcPr>
+            <w:cnfStyle w:val="001000000000" w:firstRow="0" w:lastRow="0" w:firstColumn="1" w:lastColumn="0" w:oddVBand="0" w:evenVBand="0" w:oddHBand="0" w:evenHBand="0" w:firstRowFirstColumn="0" w:firstRowLastColumn="0" w:lastRowFirstColumn="0" w:lastRowLastColumn="0"/>
+            <w:tcW w:w="1503" w:type="dxa"/>
+            <w:noWrap/>
+            <w:hideMark/>
+          </w:tcPr>
+          <w:p>
+            <w:pPr>
+              <w:contextualSpacing w:val="0"/>
+              <w:jc w:val="center"/>
+              <w:rPr>
+                <w:rFonts w:ascii="Calibri" w:eastAsia="Times New Roman" w:hAnsi="Calibri" w:cs="Calibri"/>
+                <w:b w:val="0"/>
+                <w:color w:val="000000"/>
+              </w:rPr>
+            </w:pPr>
+            <w:r>
+              <w:rPr>
+                <w:rFonts w:ascii="Calibri" w:eastAsia="Times New Roman" w:hAnsi="Calibri" w:cs="Calibri"/>
+                <w:b w:val="0"/>
+                <w:color w:val="000000"/>
+              </w:rPr>
+              <w:t>PC5</w:t>
+            </w:r>
+          </w:p>
+        </w:tc>
+        <w:tc>
+          <w:tcPr>
+            <w:tcW w:w="2600" w:type="dxa"/>
+            <w:noWrap/>
+            <w:hideMark/>
+          </w:tcPr>
+          <w:p>
+            <w:pPr>
+              <w:contextualSpacing w:val="0"/>
+              <w:jc w:val="center"/>
+              <w:cnfStyle w:val="000000100000" w:firstRow="0" w:lastRow="0" w:firstColumn="0" w:lastColumn="0" w:oddVBand="0" w:evenVBand="0" w:oddHBand="1" w:evenHBand="0" w:firstRowFirstColumn="0" w:firstRowLastColumn="0" w:lastRowFirstColumn="0" w:lastRowLastColumn="0"/>
+              <w:rPr>
+                <w:rFonts w:ascii="Calibri" w:eastAsia="Times New Roman" w:hAnsi="Calibri" w:cs="Calibri"/>
+                <w:color w:val="000000"/>
+              </w:rPr>
+            </w:pPr>
+            <w:r>
+              <w:rPr>
+                <w:rFonts w:ascii="Calibri" w:eastAsia="Times New Roman" w:hAnsi="Calibri" w:cs="Calibri"/>
+                <w:color w:val="000000"/>
+              </w:rPr>
+              <w:t>5.87%</w:t>
+            </w:r>
+          </w:p>
+        </w:tc>
+      </w:tr>
+      <w:tr>
+        <w:trPr>
+          <w:trHeight w:val="305"/>
+          <w:jc w:val="center"/>
+        </w:trPr>
+        <w:tc>
+          <w:tcPr>
+            <w:cnfStyle w:val="001000000000" w:firstRow="0" w:lastRow="0" w:firstColumn="1" w:lastColumn="0" w:oddVBand="0" w:evenVBand="0" w:oddHBand="0" w:evenHBand="0" w:firstRowFirstColumn="0" w:firstRowLastColumn="0" w:lastRowFirstColumn="0" w:lastRowLastColumn="0"/>
+            <w:tcW w:w="1503" w:type="dxa"/>
+            <w:noWrap/>
+            <w:hideMark/>
+          </w:tcPr>
+          <w:p>
+            <w:pPr>
+              <w:contextualSpacing w:val="0"/>
+              <w:jc w:val="center"/>
+              <w:rPr>
+                <w:rFonts w:ascii="Calibri" w:eastAsia="Times New Roman" w:hAnsi="Calibri" w:cs="Calibri"/>
+                <w:b w:val="0"/>
+                <w:color w:val="000000"/>
+              </w:rPr>
+            </w:pPr>
+            <w:r>
+              <w:rPr>
+                <w:rFonts w:ascii="Calibri" w:eastAsia="Times New Roman" w:hAnsi="Calibri" w:cs="Calibri"/>
+                <w:b w:val="0"/>
+                <w:color w:val="000000"/>
+              </w:rPr>
+              <w:t>PC6</w:t>
+            </w:r>
+          </w:p>
+        </w:tc>
+        <w:tc>
+          <w:tcPr>
+            <w:tcW w:w="2600" w:type="dxa"/>
+            <w:noWrap/>
+            <w:hideMark/>
+          </w:tcPr>
+          <w:p>
+            <w:pPr>
+              <w:contextualSpacing w:val="0"/>
+              <w:jc w:val="center"/>
+              <w:cnfStyle w:val="000000000000" w:firstRow="0" w:lastRow="0" w:firstColumn="0" w:lastColumn="0" w:oddVBand="0" w:evenVBand="0" w:oddHBand="0" w:evenHBand="0" w:firstRowFirstColumn="0" w:firstRowLastColumn="0" w:lastRowFirstColumn="0" w:lastRowLastColumn="0"/>
+              <w:rPr>
+                <w:rFonts w:ascii="Calibri" w:eastAsia="Times New Roman" w:hAnsi="Calibri" w:cs="Calibri"/>
+                <w:color w:val="000000"/>
+              </w:rPr>
+            </w:pPr>
+            <w:r>
+              <w:rPr>
+                <w:rFonts w:ascii="Calibri" w:eastAsia="Times New Roman" w:hAnsi="Calibri" w:cs="Calibri"/>
+                <w:color w:val="000000"/>
+              </w:rPr>
+              <w:t>4.99%</w:t>
+            </w:r>
+          </w:p>
+        </w:tc>
+      </w:tr>
+      <w:tr>
+        <w:trPr>
+          <w:cnfStyle w:val="000000100000" w:firstRow="0" w:lastRow="0" w:firstColumn="0" w:lastColumn="0" w:oddVBand="0" w:evenVBand="0" w:oddHBand="1" w:evenHBand="0" w:firstRowFirstColumn="0" w:firstRowLastColumn="0" w:lastRowFirstColumn="0" w:lastRowLastColumn="0"/>
+          <w:trHeight w:val="305"/>
+          <w:jc w:val="center"/>
+        </w:trPr>
+        <w:tc>
+          <w:tcPr>
+            <w:cnfStyle w:val="001000000000" w:firstRow="0" w:lastRow="0" w:firstColumn="1" w:lastColumn="0" w:oddVBand="0" w:evenVBand="0" w:oddHBand="0" w:evenHBand="0" w:firstRowFirstColumn="0" w:firstRowLastColumn="0" w:lastRowFirstColumn="0" w:lastRowLastColumn="0"/>
+            <w:tcW w:w="1503" w:type="dxa"/>
+            <w:noWrap/>
+            <w:hideMark/>
+          </w:tcPr>
+          <w:p>
+            <w:pPr>
+              <w:contextualSpacing w:val="0"/>
+              <w:jc w:val="center"/>
+              <w:rPr>
+                <w:rFonts w:ascii="Calibri" w:eastAsia="Times New Roman" w:hAnsi="Calibri" w:cs="Calibri"/>
+                <w:b w:val="0"/>
+                <w:color w:val="000000"/>
+              </w:rPr>
+            </w:pPr>
+            <w:r>
+              <w:rPr>
+                <w:rFonts w:ascii="Calibri" w:eastAsia="Times New Roman" w:hAnsi="Calibri" w:cs="Calibri"/>
+                <w:b w:val="0"/>
+                <w:color w:val="000000"/>
+              </w:rPr>
+              <w:t>PC7</w:t>
+            </w:r>
+          </w:p>
+        </w:tc>
+        <w:tc>
+          <w:tcPr>
+            <w:tcW w:w="2600" w:type="dxa"/>
+            <w:noWrap/>
+            <w:hideMark/>
+          </w:tcPr>
+          <w:p>
+            <w:pPr>
+              <w:contextualSpacing w:val="0"/>
+              <w:jc w:val="center"/>
+              <w:cnfStyle w:val="000000100000" w:firstRow="0" w:lastRow="0" w:firstColumn="0" w:lastColumn="0" w:oddVBand="0" w:evenVBand="0" w:oddHBand="1" w:evenHBand="0" w:firstRowFirstColumn="0" w:firstRowLastColumn="0" w:lastRowFirstColumn="0" w:lastRowLastColumn="0"/>
+              <w:rPr>
+                <w:rFonts w:ascii="Calibri" w:eastAsia="Times New Roman" w:hAnsi="Calibri" w:cs="Calibri"/>
+                <w:color w:val="000000"/>
+              </w:rPr>
+            </w:pPr>
+            <w:r>
+              <w:rPr>
+                <w:rFonts w:ascii="Calibri" w:eastAsia="Times New Roman" w:hAnsi="Calibri" w:cs="Calibri"/>
+                <w:color w:val="000000"/>
+              </w:rPr>
+              <w:t>4.67%</w:t>
+            </w:r>
+          </w:p>
+        </w:tc>
+      </w:tr>
+      <w:tr>
+        <w:trPr>
+          <w:trHeight w:val="305"/>
+          <w:jc w:val="center"/>
+        </w:trPr>
+        <w:tc>
+          <w:tcPr>
+            <w:cnfStyle w:val="001000000000" w:firstRow="0" w:lastRow="0" w:firstColumn="1" w:lastColumn="0" w:oddVBand="0" w:evenVBand="0" w:oddHBand="0" w:evenHBand="0" w:firstRowFirstColumn="0" w:firstRowLastColumn="0" w:lastRowFirstColumn="0" w:lastRowLastColumn="0"/>
+            <w:tcW w:w="1503" w:type="dxa"/>
+            <w:noWrap/>
+            <w:hideMark/>
+          </w:tcPr>
+          <w:p>
+            <w:pPr>
+              <w:contextualSpacing w:val="0"/>
+              <w:jc w:val="center"/>
+              <w:rPr>
+                <w:rFonts w:ascii="Calibri" w:eastAsia="Times New Roman" w:hAnsi="Calibri" w:cs="Calibri"/>
+                <w:b w:val="0"/>
+                <w:color w:val="000000"/>
+              </w:rPr>
+            </w:pPr>
+            <w:r>
+              <w:rPr>
+                <w:rFonts w:ascii="Calibri" w:eastAsia="Times New Roman" w:hAnsi="Calibri" w:cs="Calibri"/>
+                <w:b w:val="0"/>
+                <w:color w:val="000000"/>
+              </w:rPr>
+              <w:t>PC8</w:t>
+            </w:r>
+          </w:p>
+        </w:tc>
+        <w:tc>
+          <w:tcPr>
+            <w:tcW w:w="2600" w:type="dxa"/>
+            <w:noWrap/>
+            <w:hideMark/>
+          </w:tcPr>
+          <w:p>
+            <w:pPr>
+              <w:contextualSpacing w:val="0"/>
+              <w:jc w:val="center"/>
+              <w:cnfStyle w:val="000000000000" w:firstRow="0" w:lastRow="0" w:firstColumn="0" w:lastColumn="0" w:oddVBand="0" w:evenVBand="0" w:oddHBand="0" w:evenHBand="0" w:firstRowFirstColumn="0" w:firstRowLastColumn="0" w:lastRowFirstColumn="0" w:lastRowLastColumn="0"/>
+              <w:rPr>
+                <w:rFonts w:ascii="Calibri" w:eastAsia="Times New Roman" w:hAnsi="Calibri" w:cs="Calibri"/>
+                <w:color w:val="000000"/>
+              </w:rPr>
+            </w:pPr>
+            <w:r>
+              <w:rPr>
+                <w:rFonts w:ascii="Calibri" w:eastAsia="Times New Roman" w:hAnsi="Calibri" w:cs="Calibri"/>
+                <w:color w:val="000000"/>
+              </w:rPr>
+              <w:t>4.42%</w:t>
+            </w:r>
+          </w:p>
+        </w:tc>
+      </w:tr>
+      <w:tr>
+        <w:trPr>
+          <w:cnfStyle w:val="000000100000" w:firstRow="0" w:lastRow="0" w:firstColumn="0" w:lastColumn="0" w:oddVBand="0" w:evenVBand="0" w:oddHBand="1" w:evenHBand="0" w:firstRowFirstColumn="0" w:firstRowLastColumn="0" w:lastRowFirstColumn="0" w:lastRowLastColumn="0"/>
+          <w:trHeight w:val="305"/>
+          <w:jc w:val="center"/>
+        </w:trPr>
+        <w:tc>
+          <w:tcPr>
+            <w:cnfStyle w:val="001000000000" w:firstRow="0" w:lastRow="0" w:firstColumn="1" w:lastColumn="0" w:oddVBand="0" w:evenVBand="0" w:oddHBand="0" w:evenHBand="0" w:firstRowFirstColumn="0" w:firstRowLastColumn="0" w:lastRowFirstColumn="0" w:lastRowLastColumn="0"/>
+            <w:tcW w:w="1503" w:type="dxa"/>
+            <w:noWrap/>
+            <w:hideMark/>
+          </w:tcPr>
+          <w:p>
+            <w:pPr>
+              <w:contextualSpacing w:val="0"/>
+              <w:jc w:val="center"/>
+              <w:rPr>
+                <w:rFonts w:ascii="Calibri" w:eastAsia="Times New Roman" w:hAnsi="Calibri" w:cs="Calibri"/>
+                <w:b w:val="0"/>
+                <w:color w:val="000000"/>
+              </w:rPr>
+            </w:pPr>
+            <w:r>
+              <w:rPr>
+                <w:rFonts w:ascii="Calibri" w:eastAsia="Times New Roman" w:hAnsi="Calibri" w:cs="Calibri"/>
+                <w:b w:val="0"/>
+                <w:color w:val="000000"/>
+              </w:rPr>
+              <w:t>PC9</w:t>
+            </w:r>
+          </w:p>
+        </w:tc>
+        <w:tc>
+          <w:tcPr>
+            <w:tcW w:w="2600" w:type="dxa"/>
+            <w:noWrap/>
+            <w:hideMark/>
+          </w:tcPr>
+          <w:p>
+            <w:pPr>
+              <w:contextualSpacing w:val="0"/>
+              <w:jc w:val="center"/>
+              <w:cnfStyle w:val="000000100000" w:firstRow="0" w:lastRow="0" w:firstColumn="0" w:lastColumn="0" w:oddVBand="0" w:evenVBand="0" w:oddHBand="1" w:evenHBand="0" w:firstRowFirstColumn="0" w:firstRowLastColumn="0" w:lastRowFirstColumn="0" w:lastRowLastColumn="0"/>
+              <w:rPr>
+                <w:rFonts w:ascii="Calibri" w:eastAsia="Times New Roman" w:hAnsi="Calibri" w:cs="Calibri"/>
+                <w:color w:val="000000"/>
+              </w:rPr>
+            </w:pPr>
+            <w:r>
+              <w:rPr>
+                <w:rFonts w:ascii="Calibri" w:eastAsia="Times New Roman" w:hAnsi="Calibri" w:cs="Calibri"/>
+                <w:color w:val="000000"/>
+              </w:rPr>
+              <w:t>4.03%</w:t>
+            </w:r>
+          </w:p>
+        </w:tc>
+      </w:tr>
+      <w:tr>
+        <w:trPr>
+          <w:trHeight w:val="305"/>
+          <w:jc w:val="center"/>
+        </w:trPr>
+        <w:tc>
+          <w:tcPr>
+            <w:cnfStyle w:val="001000000000" w:firstRow="0" w:lastRow="0" w:firstColumn="1" w:lastColumn="0" w:oddVBand="0" w:evenVBand="0" w:oddHBand="0" w:evenHBand="0" w:firstRowFirstColumn="0" w:firstRowLastColumn="0" w:lastRowFirstColumn="0" w:lastRowLastColumn="0"/>
+            <w:tcW w:w="1503" w:type="dxa"/>
+            <w:noWrap/>
+            <w:hideMark/>
+          </w:tcPr>
+          <w:p>
+            <w:pPr>
+              <w:contextualSpacing w:val="0"/>
+              <w:jc w:val="center"/>
+              <w:rPr>
+                <w:rFonts w:ascii="Calibri" w:eastAsia="Times New Roman" w:hAnsi="Calibri" w:cs="Calibri"/>
+                <w:b w:val="0"/>
+                <w:color w:val="000000"/>
+              </w:rPr>
+            </w:pPr>
+            <w:r>
+              <w:rPr>
+                <w:rFonts w:ascii="Calibri" w:eastAsia="Times New Roman" w:hAnsi="Calibri" w:cs="Calibri"/>
+                <w:b w:val="0"/>
+                <w:color w:val="000000"/>
+              </w:rPr>
+              <w:t>PC10</w:t>
+            </w:r>
+          </w:p>
+        </w:tc>
+        <w:tc>
+          <w:tcPr>
+            <w:tcW w:w="2600" w:type="dxa"/>
+            <w:noWrap/>
+            <w:hideMark/>
+          </w:tcPr>
+          <w:p>
+            <w:pPr>
+              <w:contextualSpacing w:val="0"/>
+              <w:jc w:val="center"/>
+              <w:cnfStyle w:val="000000000000" w:firstRow="0" w:lastRow="0" w:firstColumn="0" w:lastColumn="0" w:oddVBand="0" w:evenVBand="0" w:oddHBand="0" w:evenHBand="0" w:firstRowFirstColumn="0" w:firstRowLastColumn="0" w:lastRowFirstColumn="0" w:lastRowLastColumn="0"/>
+              <w:rPr>
+                <w:rFonts w:ascii="Calibri" w:eastAsia="Times New Roman" w:hAnsi="Calibri" w:cs="Calibri"/>
+                <w:color w:val="000000"/>
+              </w:rPr>
+            </w:pPr>
+            <w:r>
+              <w:rPr>
+                <w:rFonts w:ascii="Calibri" w:eastAsia="Times New Roman" w:hAnsi="Calibri" w:cs="Calibri"/>
+                <w:color w:val="000000"/>
+              </w:rPr>
+              <w:t>3.32%</w:t>
+            </w:r>
+          </w:p>
+        </w:tc>
+      </w:tr>
+    </w:tbl>
+    <w:p>
+      <w:pPr>
+        <w:spacing w:after="200"/>
+        <w:contextualSpacing w:val="0"/>
+        <w:rPr>
+          <w:rFonts w:ascii="Times New Roman" w:eastAsia="Times New Roman" w:hAnsi="Times New Roman" w:cs="Times New Roman"/>
+          <w:sz w:val="24"/>
+          <w:szCs w:val="24"/>
+        </w:rPr>
+      </w:pPr>
+    </w:p>
     <w:p>
       <w:pPr>
         <w:spacing w:after="200"/>
@@ -10476,7 +11140,7 @@
           <w:szCs w:val="48"/>
         </w:rPr>
       </w:pPr>
-      <w:bookmarkStart w:id="6" w:name="_Toc529903146"/>
+      <w:bookmarkStart w:id="7" w:name="_Toc529903146"/>
       <w:r>
         <w:rPr>
           <w:rFonts w:ascii="Times New Roman" w:eastAsia="Times New Roman" w:hAnsi="Times New Roman" w:cs="Times New Roman"/>
@@ -10487,7 +11151,7 @@
         <w:lastRenderedPageBreak/>
         <w:t>Model Algorithms</w:t>
       </w:r>
-      <w:bookmarkEnd w:id="6"/>
+      <w:bookmarkEnd w:id="7"/>
     </w:p>
     <w:p>
       <w:pPr>
@@ -10502,7 +11166,7 @@
           <w:szCs w:val="36"/>
         </w:rPr>
       </w:pPr>
-      <w:bookmarkStart w:id="7" w:name="_Toc529903147"/>
+      <w:bookmarkStart w:id="8" w:name="_Toc529903147"/>
       <w:proofErr w:type="spellStart"/>
       <w:r>
         <w:rPr>
@@ -10523,7 +11187,7 @@
         </w:rPr>
         <w:t xml:space="preserve"> Distance</w:t>
       </w:r>
-      <w:bookmarkEnd w:id="7"/>
+      <w:bookmarkEnd w:id="8"/>
     </w:p>
     <w:p>
       <w:pPr>
@@ -11100,7 +11764,7 @@
       <w:r>
         <w:br w:type="page"/>
       </w:r>
-      <w:bookmarkStart w:id="8" w:name="_Toc529903148"/>
+      <w:bookmarkStart w:id="9" w:name="_Toc529903148"/>
       <w:r>
         <w:rPr>
           <w:rFonts w:ascii="Times New Roman" w:eastAsia="Times New Roman" w:hAnsi="Times New Roman" w:cs="Times New Roman"/>
@@ -11111,7 +11775,7 @@
         <w:lastRenderedPageBreak/>
         <w:t>Autoencoder</w:t>
       </w:r>
-      <w:bookmarkEnd w:id="8"/>
+      <w:bookmarkEnd w:id="9"/>
     </w:p>
     <w:p>
       <w:pPr>
@@ -11774,7 +12438,7 @@
           <w:szCs w:val="36"/>
         </w:rPr>
       </w:pPr>
-      <w:bookmarkStart w:id="9" w:name="_Toc529903149"/>
+      <w:bookmarkStart w:id="10" w:name="_Toc529903149"/>
       <w:r>
         <w:rPr>
           <w:rFonts w:ascii="Times New Roman" w:eastAsia="Times New Roman" w:hAnsi="Times New Roman" w:cs="Times New Roman"/>
@@ -11785,7 +12449,7 @@
         <w:lastRenderedPageBreak/>
         <w:t>Combined Fraud Scores</w:t>
       </w:r>
-      <w:bookmarkEnd w:id="9"/>
+      <w:bookmarkEnd w:id="10"/>
     </w:p>
     <w:p>
       <w:pPr>
@@ -11968,7 +12632,7 @@
           <w:szCs w:val="48"/>
         </w:rPr>
       </w:pPr>
-      <w:bookmarkStart w:id="10" w:name="_Toc529903150"/>
+      <w:bookmarkStart w:id="11" w:name="_Toc529903150"/>
       <w:r>
         <w:rPr>
           <w:rFonts w:ascii="Times New Roman" w:eastAsia="Times New Roman" w:hAnsi="Times New Roman" w:cs="Times New Roman"/>
@@ -11979,7 +12643,7 @@
         <w:lastRenderedPageBreak/>
         <w:t>Results</w:t>
       </w:r>
-      <w:bookmarkEnd w:id="10"/>
+      <w:bookmarkEnd w:id="11"/>
     </w:p>
     <w:p>
       <w:pPr>
@@ -15719,8 +16383,8 @@
           <w:szCs w:val="48"/>
         </w:rPr>
       </w:pPr>
-      <w:bookmarkStart w:id="11" w:name="_Toc529903151"/>
-      <w:bookmarkStart w:id="12" w:name="_Hlk529902761"/>
+      <w:bookmarkStart w:id="12" w:name="_Toc529903151"/>
+      <w:bookmarkStart w:id="13" w:name="_Hlk529902761"/>
       <w:r>
         <w:rPr>
           <w:rFonts w:ascii="Times New Roman" w:eastAsia="Times New Roman" w:hAnsi="Times New Roman" w:cs="Times New Roman"/>
@@ -15731,9 +16395,9 @@
         <w:lastRenderedPageBreak/>
         <w:t>Conclusions</w:t>
       </w:r>
-      <w:bookmarkEnd w:id="11"/>
-    </w:p>
-    <w:bookmarkEnd w:id="12"/>
+      <w:bookmarkEnd w:id="12"/>
+    </w:p>
+    <w:bookmarkEnd w:id="13"/>
     <w:p>
       <w:pPr>
         <w:spacing w:after="200"/>
@@ -15788,17 +16452,7 @@
           <w:sz w:val="24"/>
           <w:szCs w:val="24"/>
         </w:rPr>
-        <w:t xml:space="preserve">We still have future work if we have more time. First, we do not use variables with a lot of missing values, such as EXTOT, in this project. We would like to explore whether these variables have impact on fraud </w:t>
-      </w:r>
-      <w:bookmarkStart w:id="13" w:name="_GoBack"/>
-      <w:bookmarkEnd w:id="13"/>
-      <w:r>
-        <w:rPr>
-          <w:rFonts w:ascii="Times New Roman" w:eastAsia="Times New Roman" w:hAnsi="Times New Roman" w:cs="Times New Roman"/>
-          <w:sz w:val="24"/>
-          <w:szCs w:val="24"/>
-        </w:rPr>
-        <w:t xml:space="preserve">scores. Second, we would like to explore the relationship between ‘OWNER’ and fraud score. Third, currently we are using ‘tanh’ as encode layer activation function and ‘linear’ as decode layer function. We would like to try more advanced activation functions such as </w:t>
+        <w:t xml:space="preserve">We still have future work if we have more time. First, we do not use variables with a lot of missing values, such as EXTOT, in this project. We would like to explore whether these variables have impact on fraud scores. Second, we would like to explore the relationship between ‘OWNER’ and fraud score. Third, currently we are using ‘tanh’ as encode layer activation function and ‘linear’ as decode layer function. We would like to try more advanced activation functions such as </w:t>
       </w:r>
       <w:proofErr w:type="spellStart"/>
       <w:r>
@@ -28946,15 +29600,15 @@
         </mc:Choice>
         <mc:Fallback>
           <w:pict>
-            <v:group id="Group 167" o:spid="_x0000_s1026" style="position:absolute;margin-left:82.7pt;margin-top:0;width:133.9pt;height:80.65pt;z-index:251700224;mso-top-percent:23;mso-position-horizontal:right;mso-position-horizontal-relative:page;mso-position-vertical-relative:page;mso-top-percent:23;mso-width-relative:margin;mso-height-relative:margin" coordsize="17007,10241" o:gfxdata="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">
-              <v:group id="Group 168" o:spid="_x0000_s1027" style="position:absolute;width:17007;height:10241" coordsize="17007,10241" o:gfxdata="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">
-                <v:rect id="Rectangle 169" o:spid="_x0000_s1028" style="position:absolute;width:17007;height:10241;visibility:visible;mso-wrap-style:square;v-text-anchor:middle" o:gfxdata="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" fillcolor="white [3212]" stroked="f" strokeweight="2pt">
+            <v:group id="Group 167" o:spid="_x0000_s1026" style="position:absolute;margin-left:82.7pt;margin-top:0;width:133.9pt;height:80.65pt;z-index:251700224;mso-top-percent:23;mso-position-horizontal:right;mso-position-horizontal-relative:page;mso-position-vertical-relative:page;mso-top-percent:23;mso-width-relative:margin;mso-height-relative:margin" coordsize="17007,10241" o:gfxdata="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">
+              <v:group id="Group 168" o:spid="_x0000_s1027" style="position:absolute;width:17007;height:10241" coordsize="17007,10241" o:gfxdata="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">
+                <v:rect id="Rectangle 169" o:spid="_x0000_s1028" style="position:absolute;width:17007;height:10241;visibility:visible;mso-wrap-style:square;v-text-anchor:middle" o:gfxdata="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" fillcolor="white [3212]" stroked="f" strokeweight="2pt">
                   <v:fill opacity="0"/>
                 </v:rect>
-                <v:shape id="Rectangle 12" o:spid="_x0000_s1029" style="position:absolute;width:14630;height:10149;visibility:visible;mso-wrap-style:square;v-text-anchor:middle" coordsize="1462822,1014481" o:gfxdata="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" path="m,l1462822,r,1014481l638269,407899,,xe" fillcolor="#4f81bd [3204]" stroked="f" strokeweight="2pt">
+                <v:shape id="Rectangle 12" o:spid="_x0000_s1029" style="position:absolute;width:14630;height:10149;visibility:visible;mso-wrap-style:square;v-text-anchor:middle" coordsize="1462822,1014481" o:gfxdata="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" path="m,l1462822,r,1014481l638269,407899,,xe" fillcolor="#4f81bd [3204]" stroked="f" strokeweight="2pt">
                   <v:path arrowok="t" o:connecttype="custom" o:connectlocs="0,0;1463040,0;1463040,1014984;638364,408101;0,0" o:connectangles="0,0,0,0,0"/>
                 </v:shape>
-                <v:rect id="Rectangle 171" o:spid="_x0000_s1030" style="position:absolute;width:14721;height:10241;visibility:visible;mso-wrap-style:square;v-text-anchor:middle" o:gfxdata="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" strokecolor="white [3212]" strokeweight="2pt">
+                <v:rect id="Rectangle 171" o:spid="_x0000_s1030" style="position:absolute;width:14721;height:10241;visibility:visible;mso-wrap-style:square;v-text-anchor:middle" o:gfxdata="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" strokecolor="white [3212]" strokeweight="2pt">
                   <v:fill r:id="rId2" o:title="" recolor="t" rotate="t" type="frame"/>
                 </v:rect>
               </v:group>
@@ -28962,7 +29616,7 @@
                 <v:stroke joinstyle="miter"/>
                 <v:path gradientshapeok="t" o:connecttype="rect"/>
               </v:shapetype>
-              <v:shape id="Text Box 172" o:spid="_x0000_s1031" type="#_x0000_t202" style="position:absolute;left:10326;top:95;width:4381;height:3752;visibility:visible;mso-wrap-style:square;v-text-anchor:middle" o:gfxdata="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" filled="f" stroked="f" strokeweight=".5pt">
+              <v:shape id="Text Box 172" o:spid="_x0000_s1031" type="#_x0000_t202" style="position:absolute;left:10326;top:95;width:4381;height:3752;visibility:visible;mso-wrap-style:square;v-text-anchor:middle" o:gfxdata="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" filled="f" stroked="f" strokeweight=".5pt">
                 <v:textbox inset=",7.2pt,,7.2pt">
                   <w:txbxContent>
                     <w:p>
@@ -30248,7 +30902,6 @@
   <w:style w:type="character" w:default="1" w:styleId="DefaultParagraphFont">
     <w:name w:val="Default Paragraph Font"/>
     <w:uiPriority w:val="1"/>
-    <w:semiHidden/>
     <w:unhideWhenUsed/>
   </w:style>
   <w:style w:type="table" w:default="1" w:styleId="TableNormal">
@@ -31071,6 +31724,74 @@
       <w:color w:val="808080"/>
     </w:rPr>
   </w:style>
+  <w:style w:type="table" w:styleId="ListTable6Colorful">
+    <w:name w:val="List Table 6 Colorful"/>
+    <w:basedOn w:val="TableNormal"/>
+    <w:uiPriority w:val="51"/>
+    <w:rsid w:val="00A27619"/>
+    <w:pPr>
+      <w:spacing w:line="240" w:lineRule="auto"/>
+    </w:pPr>
+    <w:rPr>
+      <w:color w:val="000000" w:themeColor="text1"/>
+    </w:rPr>
+    <w:tblPr>
+      <w:tblStyleRowBandSize w:val="1"/>
+      <w:tblStyleColBandSize w:val="1"/>
+      <w:tblBorders>
+        <w:top w:val="single" w:sz="4" w:space="0" w:color="000000" w:themeColor="text1"/>
+        <w:bottom w:val="single" w:sz="4" w:space="0" w:color="000000" w:themeColor="text1"/>
+      </w:tblBorders>
+    </w:tblPr>
+    <w:tblStylePr w:type="firstRow">
+      <w:rPr>
+        <w:b/>
+        <w:bCs/>
+      </w:rPr>
+      <w:tblPr/>
+      <w:tcPr>
+        <w:tcBorders>
+          <w:bottom w:val="single" w:sz="4" w:space="0" w:color="000000" w:themeColor="text1"/>
+        </w:tcBorders>
+      </w:tcPr>
+    </w:tblStylePr>
+    <w:tblStylePr w:type="lastRow">
+      <w:rPr>
+        <w:b/>
+        <w:bCs/>
+      </w:rPr>
+      <w:tblPr/>
+      <w:tcPr>
+        <w:tcBorders>
+          <w:top w:val="double" w:sz="4" w:space="0" w:color="000000" w:themeColor="text1"/>
+        </w:tcBorders>
+      </w:tcPr>
+    </w:tblStylePr>
+    <w:tblStylePr w:type="firstCol">
+      <w:rPr>
+        <w:b/>
+        <w:bCs/>
+      </w:rPr>
+    </w:tblStylePr>
+    <w:tblStylePr w:type="lastCol">
+      <w:rPr>
+        <w:b/>
+        <w:bCs/>
+      </w:rPr>
+    </w:tblStylePr>
+    <w:tblStylePr w:type="band1Vert">
+      <w:tblPr/>
+      <w:tcPr>
+        <w:shd w:val="clear" w:color="auto" w:fill="CCCCCC" w:themeFill="text1" w:themeFillTint="33"/>
+      </w:tcPr>
+    </w:tblStylePr>
+    <w:tblStylePr w:type="band1Horz">
+      <w:tblPr/>
+      <w:tcPr>
+        <w:shd w:val="clear" w:color="auto" w:fill="CCCCCC" w:themeFill="text1" w:themeFillTint="33"/>
+      </w:tcPr>
+    </w:tblStylePr>
+  </w:style>
 </w:styles>
 </file>
 
@@ -31399,7 +32120,7 @@
 </file>
 
 <file path=customXml/itemProps1.xml><?xml version="1.0" encoding="utf-8"?>
-<ds:datastoreItem xmlns:ds="http://schemas.openxmlformats.org/officeDocument/2006/customXml" ds:itemID="{91912AB7-B177-9D4C-A538-81C01B13A9C2}">
+<ds:datastoreItem xmlns:ds="http://schemas.openxmlformats.org/officeDocument/2006/customXml" ds:itemID="{3EFF5A52-34CA-4781-9661-321570967B64}">
   <ds:schemaRefs>
     <ds:schemaRef ds:uri="http://schemas.openxmlformats.org/officeDocument/2006/bibliography"/>
   </ds:schemaRefs>

</xml_diff>